<commit_message>
fix up some descript in summary and add reading .fen files section
</commit_message>
<xml_diff>
--- a/docs/ProjectSummary.docx
+++ b/docs/ProjectSummary.docx
@@ -27,13 +27,7 @@
         <w:rPr>
           <w:b/>
         </w:rPr>
-        <w:t xml:space="preserve">MET </w:t>
-      </w:r>
-      <w:r>
-        <w:rPr>
-          <w:b/>
-        </w:rPr>
-        <w:t>CS521 Information Structures with Python</w:t>
+        <w:t>MET CS521 Information Structures with Python</w:t>
       </w:r>
     </w:p>
     <w:p>
@@ -67,30 +61,8 @@
         <w:rPr>
           <w:b/>
         </w:rPr>
-        <w:t xml:space="preserve">Facilitator </w:t>
-      </w:r>
-      <w:proofErr w:type="spellStart"/>
-      <w:r>
-        <w:rPr>
-          <w:b/>
-        </w:rPr>
-        <w:t>Anatoliy</w:t>
-      </w:r>
-      <w:proofErr w:type="spellEnd"/>
-      <w:r>
-        <w:rPr>
-          <w:b/>
-        </w:rPr>
-        <w:t xml:space="preserve"> </w:t>
-      </w:r>
-      <w:proofErr w:type="spellStart"/>
-      <w:r>
-        <w:rPr>
-          <w:b/>
-        </w:rPr>
-        <w:t>Aleksandrov</w:t>
-      </w:r>
-      <w:proofErr w:type="spellEnd"/>
+        <w:t>Facilitator Anatoliy Aleksandrov</w:t>
+      </w:r>
     </w:p>
     <w:p>
       <w:pPr>
@@ -170,13 +142,14 @@
       <w:r>
         <w:t>.</w:t>
       </w:r>
-    </w:p>
-    <w:p>
-      <w:pPr>
-        <w:ind w:firstLine="720"/>
-      </w:pPr>
+      <w:r>
+        <w:t xml:space="preserve"> </w:t>
+      </w:r>
       <w:r>
         <w:t>For reading chess boards from a file, I chose Forsyth-Edwards Notation, since it is easily human readable which allowed for simplest debugging.</w:t>
+      </w:r>
+      <w:r>
+        <w:t xml:space="preserve"> For more information on the design, board files, and running tests, please see the README.</w:t>
       </w:r>
       <w:bookmarkStart w:id="0" w:name="_GoBack"/>
       <w:bookmarkEnd w:id="0"/>
@@ -590,6 +563,7 @@
   <w:style w:type="character" w:default="1" w:styleId="DefaultParagraphFont">
     <w:name w:val="Default Paragraph Font"/>
     <w:uiPriority w:val="1"/>
+    <w:semiHidden/>
     <w:unhideWhenUsed/>
   </w:style>
   <w:style w:type="table" w:default="1" w:styleId="TableNormal">

</xml_diff>

<commit_message>
add more integration test and error handling to main
</commit_message>
<xml_diff>
--- a/docs/ProjectSummary.docx
+++ b/docs/ProjectSummary.docx
@@ -150,6 +150,23 @@
       </w:r>
       <w:r>
         <w:t xml:space="preserve"> For more information on the design, board files, and running tests, please see the README.</w:t>
+      </w:r>
+    </w:p>
+    <w:p>
+      <w:pPr>
+        <w:ind w:firstLine="720"/>
+      </w:pPr>
+      <w:r>
+        <w:t xml:space="preserve">I did a lot of testing for my project, ranging from Unit to Functional tests. Unit testing was done with the unittest module of python. Unit testing focused mainly on the individual chess piece </w:t>
+      </w:r>
+      <w:r>
+        <w:t>behavior and board calculation, though other modules were unit tested as well. Integration testing occurred in chessboard.py and boardInitializer.py where I created code to only run if executed as the main method.</w:t>
+      </w:r>
+      <w:r>
+        <w:t xml:space="preserve"> Functional end to end testing of the entire system was done in main.py. In this module I created code that would continuously loop asking for .fen files to evaluate and allowing the user to </w:t>
+      </w:r>
+      <w:r>
+        <w:t>see the move sets of pieces on the board.</w:t>
       </w:r>
       <w:bookmarkStart w:id="0" w:name="_GoBack"/>
       <w:bookmarkEnd w:id="0"/>

</xml_diff>